<commit_message>
Functioneel Ontwerp - ENGLISH
</commit_message>
<xml_diff>
--- a/Docs/Functioneel Ontwerp/Functioneel Ontwerp.docx
+++ b/Docs/Functioneel Ontwerp/Functioneel Ontwerp.docx
@@ -20,7 +20,16 @@
           <w:sz w:val="46"/>
           <w:szCs w:val="46"/>
         </w:rPr>
-        <w:t>Functioneel Ontwerp</w:t>
+        <w:t xml:space="preserve">Functioneel </w:t>
+      </w:r>
+      <w:r>
+        <w:rPr>
+          <w:rFonts w:ascii="Arial" w:hAnsi="Arial" w:cs="Arial"/>
+          <w:b/>
+          <w:sz w:val="46"/>
+          <w:szCs w:val="46"/>
+        </w:rPr>
+        <w:t>Design</w:t>
       </w:r>
     </w:p>
     <w:p>
@@ -564,7 +573,13 @@
     <w:sdt>
       <w:sdtPr>
         <w:rPr>
-          <w:rFonts w:ascii="Arial" w:hAnsi="Arial" w:cs="Arial"/>
+          <w:rFonts w:ascii="Arial" w:eastAsiaTheme="minorHAnsi" w:hAnsi="Arial" w:cs="Arial"/>
+          <w:b w:val="0"/>
+          <w:bCs w:val="0"/>
+          <w:color w:val="auto"/>
+          <w:sz w:val="22"/>
+          <w:szCs w:val="22"/>
+          <w:lang w:val="nl-NL" w:eastAsia="en-US"/>
         </w:rPr>
         <w:id w:val="1215701769"/>
         <w:docPartObj>
@@ -574,12 +589,7 @@
       </w:sdtPr>
       <w:sdtEndPr>
         <w:rPr>
-          <w:rFonts w:eastAsiaTheme="minorHAnsi"/>
           <w:noProof/>
-          <w:color w:val="auto"/>
-          <w:sz w:val="22"/>
-          <w:szCs w:val="22"/>
-          <w:lang w:val="nl-NL" w:eastAsia="en-US"/>
         </w:rPr>
       </w:sdtEndPr>
       <w:sdtContent>
@@ -590,14 +600,12 @@
               <w:rFonts w:ascii="Arial" w:hAnsi="Arial" w:cs="Arial"/>
             </w:rPr>
           </w:pPr>
-          <w:proofErr w:type="spellStart"/>
           <w:r>
             <w:rPr>
               <w:rFonts w:ascii="Arial" w:hAnsi="Arial" w:cs="Arial"/>
             </w:rPr>
-            <w:t>Inhoudsopgave</w:t>
+            <w:t>Table of Content</w:t>
           </w:r>
-          <w:proofErr w:type="spellEnd"/>
         </w:p>
         <w:p>
           <w:pPr>
@@ -2071,8 +2079,6 @@
           <w:lang w:val="en-US"/>
         </w:rPr>
       </w:pPr>
-      <w:bookmarkStart w:id="0" w:name="_GoBack"/>
-      <w:bookmarkEnd w:id="0"/>
       <w:r>
         <w:rPr>
           <w:rStyle w:val="Emphasis"/>
@@ -2083,6 +2089,8 @@
         </w:rPr>
         <w:br w:type="page"/>
       </w:r>
+      <w:bookmarkStart w:id="0" w:name="_GoBack"/>
+      <w:bookmarkEnd w:id="0"/>
     </w:p>
     <w:p>
       <w:pPr>
@@ -7484,6 +7492,7 @@
               <w:docPartUnique/>
             </w:docPartObj>
           </w:sdtPr>
+          <w:sdtEndPr/>
           <w:sdtContent>
             <w:p>
               <w:pPr>
@@ -7532,7 +7541,7 @@
                   <w:sz w:val="20"/>
                   <w:szCs w:val="20"/>
                 </w:rPr>
-                <w:t>4</w:t>
+                <w:t>2</w:t>
               </w:r>
               <w:r>
                 <w:rPr>
@@ -7952,27 +7961,9 @@
   </w:num>
   <w:num w:numId="2">
     <w:abstractNumId w:val="1"/>
-    <w:lvlOverride w:ilvl="0"/>
-    <w:lvlOverride w:ilvl="1"/>
-    <w:lvlOverride w:ilvl="2"/>
-    <w:lvlOverride w:ilvl="3"/>
-    <w:lvlOverride w:ilvl="4"/>
-    <w:lvlOverride w:ilvl="5"/>
-    <w:lvlOverride w:ilvl="6"/>
-    <w:lvlOverride w:ilvl="7"/>
-    <w:lvlOverride w:ilvl="8"/>
   </w:num>
   <w:num w:numId="3">
     <w:abstractNumId w:val="2"/>
-    <w:lvlOverride w:ilvl="0"/>
-    <w:lvlOverride w:ilvl="1"/>
-    <w:lvlOverride w:ilvl="2"/>
-    <w:lvlOverride w:ilvl="3"/>
-    <w:lvlOverride w:ilvl="4"/>
-    <w:lvlOverride w:ilvl="5"/>
-    <w:lvlOverride w:ilvl="6"/>
-    <w:lvlOverride w:ilvl="7"/>
-    <w:lvlOverride w:ilvl="8"/>
   </w:num>
 </w:numbering>
 </file>
@@ -8424,6 +8415,7 @@
     <w:tblPr>
       <w:tblStyleRowBandSize w:val="1"/>
       <w:tblStyleColBandSize w:val="1"/>
+      <w:tblInd w:w="0" w:type="dxa"/>
       <w:tblBorders>
         <w:top w:val="single" w:sz="4" w:space="0" w:color="C2D69B" w:themeColor="accent3" w:themeTint="99"/>
         <w:left w:val="single" w:sz="4" w:space="0" w:color="C2D69B" w:themeColor="accent3" w:themeTint="99"/>
@@ -9270,6 +9262,7 @@
     <w:tblPr>
       <w:tblStyleRowBandSize w:val="1"/>
       <w:tblStyleColBandSize w:val="1"/>
+      <w:tblInd w:w="0" w:type="dxa"/>
       <w:tblBorders>
         <w:top w:val="single" w:sz="4" w:space="0" w:color="C2D69B" w:themeColor="accent3" w:themeTint="99"/>
         <w:left w:val="single" w:sz="4" w:space="0" w:color="C2D69B" w:themeColor="accent3" w:themeTint="99"/>
@@ -9957,7 +9950,7 @@
 </file>
 
 <file path=customXml/itemProps1.xml><?xml version="1.0" encoding="utf-8"?>
-<ds:datastoreItem xmlns:ds="http://schemas.openxmlformats.org/officeDocument/2006/customXml" ds:itemID="{8B6A3363-5C6F-4B6F-8FF3-A609CB9D299D}">
+<ds:datastoreItem xmlns:ds="http://schemas.openxmlformats.org/officeDocument/2006/customXml" ds:itemID="{2CE2E574-0890-4F11-ABAB-729EB0FF7781}">
   <ds:schemaRefs>
     <ds:schemaRef ds:uri="http://schemas.openxmlformats.org/officeDocument/2006/bibliography"/>
   </ds:schemaRefs>

</xml_diff>